<commit_message>
Update docs with progress
</commit_message>
<xml_diff>
--- a/Projecte/Documentació/Entrega Seguiment.docx
+++ b/Projecte/Documentació/Entrega Seguiment.docx
@@ -102,14 +102,14 @@
         <w:rPr>
           <w:lang w:val="ca-ES"/>
         </w:rPr>
-        <w:t xml:space="preserve"> pel t</w:t>
-      </w:r>
-      <w:proofErr w:type="spellStart"/>
-      <w:r>
-        <w:rPr>
-          <w:lang w:val="ca-ES"/>
-        </w:rPr>
-        <w:t>hread</w:t>
+        <w:t xml:space="preserve"> pel </w:t>
+      </w:r>
+      <w:proofErr w:type="spellStart"/>
+      <w:r>
+        <w:rPr>
+          <w:lang w:val="ca-ES"/>
+        </w:rPr>
+        <w:t>thread</w:t>
       </w:r>
       <w:proofErr w:type="spellEnd"/>
       <w:r>
@@ -788,21 +788,21 @@
         <w:tc>
           <w:tcPr>
             <w:tcW w:w="2831" w:type="dxa"/>
+            <w:shd w:val="clear" w:color="auto" w:fill="ED7D31" w:themeFill="accent2"/>
+          </w:tcPr>
+          <w:p>
+            <w:pPr>
+              <w:jc w:val="center"/>
+              <w:rPr>
+                <w:lang w:val="ca-ES"/>
+              </w:rPr>
+            </w:pPr>
+          </w:p>
+        </w:tc>
+        <w:tc>
+          <w:tcPr>
+            <w:tcW w:w="2832" w:type="dxa"/>
             <w:shd w:val="clear" w:color="auto" w:fill="70AD47" w:themeFill="accent6"/>
-          </w:tcPr>
-          <w:p>
-            <w:pPr>
-              <w:jc w:val="both"/>
-              <w:rPr>
-                <w:lang w:val="ca-ES"/>
-              </w:rPr>
-            </w:pPr>
-          </w:p>
-        </w:tc>
-        <w:tc>
-          <w:tcPr>
-            <w:tcW w:w="2832" w:type="dxa"/>
-            <w:shd w:val="clear" w:color="auto" w:fill="FF0000"/>
           </w:tcPr>
           <w:p>
             <w:pPr>
@@ -859,7 +859,7 @@
         <w:tc>
           <w:tcPr>
             <w:tcW w:w="2832" w:type="dxa"/>
-            <w:shd w:val="clear" w:color="auto" w:fill="FF0000"/>
+            <w:shd w:val="clear" w:color="auto" w:fill="ED7D31" w:themeFill="accent2"/>
           </w:tcPr>
           <w:p>
             <w:pPr>
@@ -902,7 +902,7 @@
         <w:tc>
           <w:tcPr>
             <w:tcW w:w="2831" w:type="dxa"/>
-            <w:shd w:val="clear" w:color="auto" w:fill="70AD47" w:themeFill="accent6"/>
+            <w:shd w:val="clear" w:color="auto" w:fill="ED7D31" w:themeFill="accent2"/>
           </w:tcPr>
           <w:p>
             <w:pPr>
@@ -916,7 +916,7 @@
         <w:tc>
           <w:tcPr>
             <w:tcW w:w="2832" w:type="dxa"/>
-            <w:shd w:val="clear" w:color="auto" w:fill="70AD47" w:themeFill="accent6"/>
+            <w:shd w:val="clear" w:color="auto" w:fill="ED7D31" w:themeFill="accent2"/>
           </w:tcPr>
           <w:p>
             <w:pPr>
@@ -1031,7 +1031,7 @@
         <w:tc>
           <w:tcPr>
             <w:tcW w:w="2832" w:type="dxa"/>
-            <w:shd w:val="clear" w:color="auto" w:fill="FF0000"/>
+            <w:shd w:val="clear" w:color="auto" w:fill="70AD47" w:themeFill="accent6"/>
           </w:tcPr>
           <w:p>
             <w:pPr>
@@ -1089,7 +1089,7 @@
         <w:tc>
           <w:tcPr>
             <w:tcW w:w="2832" w:type="dxa"/>
-            <w:shd w:val="clear" w:color="auto" w:fill="FF0000"/>
+            <w:shd w:val="clear" w:color="auto" w:fill="70AD47" w:themeFill="accent6"/>
           </w:tcPr>
           <w:p>
             <w:pPr>
@@ -1147,7 +1147,7 @@
         <w:tc>
           <w:tcPr>
             <w:tcW w:w="2832" w:type="dxa"/>
-            <w:shd w:val="clear" w:color="auto" w:fill="FF0000"/>
+            <w:shd w:val="clear" w:color="auto" w:fill="70AD47" w:themeFill="accent6"/>
           </w:tcPr>
           <w:p>
             <w:pPr>
@@ -1205,7 +1205,7 @@
         <w:tc>
           <w:tcPr>
             <w:tcW w:w="2832" w:type="dxa"/>
-            <w:shd w:val="clear" w:color="auto" w:fill="FF0000"/>
+            <w:shd w:val="clear" w:color="auto" w:fill="70AD47" w:themeFill="accent6"/>
           </w:tcPr>
           <w:p>
             <w:pPr>
@@ -1248,21 +1248,30 @@
         <w:tc>
           <w:tcPr>
             <w:tcW w:w="2831" w:type="dxa"/>
-            <w:shd w:val="clear" w:color="auto" w:fill="ED7D31" w:themeFill="accent2"/>
-          </w:tcPr>
-          <w:p>
-            <w:pPr>
-              <w:jc w:val="both"/>
-              <w:rPr>
-                <w:lang w:val="ca-ES"/>
-              </w:rPr>
-            </w:pPr>
+            <w:shd w:val="clear" w:color="auto" w:fill="70AD47" w:themeFill="accent6"/>
+          </w:tcPr>
+          <w:p>
+            <w:pPr>
+              <w:tabs>
+                <w:tab w:val="left" w:pos="1760"/>
+              </w:tabs>
+              <w:jc w:val="both"/>
+              <w:rPr>
+                <w:lang w:val="ca-ES"/>
+              </w:rPr>
+            </w:pPr>
+            <w:r>
+              <w:rPr>
+                <w:lang w:val="ca-ES"/>
+              </w:rPr>
+              <w:tab/>
+            </w:r>
           </w:p>
         </w:tc>
         <w:tc>
           <w:tcPr>
             <w:tcW w:w="2832" w:type="dxa"/>
-            <w:shd w:val="clear" w:color="auto" w:fill="ED7D31" w:themeFill="accent2"/>
+            <w:shd w:val="clear" w:color="auto" w:fill="70AD47" w:themeFill="accent6"/>
           </w:tcPr>
           <w:p>
             <w:pPr>
@@ -2162,6 +2171,33 @@
       </w:tblBorders>
     </w:tblPr>
   </w:style>
+  <w:style w:type="paragraph" w:styleId="Textodeglobo">
+    <w:name w:val="Balloon Text"/>
+    <w:basedOn w:val="Normal"/>
+    <w:link w:val="TextodegloboCar"/>
+    <w:uiPriority w:val="99"/>
+    <w:semiHidden/>
+    <w:unhideWhenUsed/>
+    <w:rsid w:val="00211109"/>
+    <w:rPr>
+      <w:rFonts w:ascii="Times New Roman" w:hAnsi="Times New Roman" w:cs="Times New Roman"/>
+      <w:sz w:val="18"/>
+      <w:szCs w:val="18"/>
+    </w:rPr>
+  </w:style>
+  <w:style w:type="character" w:customStyle="1" w:styleId="TextodegloboCar">
+    <w:name w:val="Texto de globo Car"/>
+    <w:basedOn w:val="Fuentedeprrafopredeter"/>
+    <w:link w:val="Textodeglobo"/>
+    <w:uiPriority w:val="99"/>
+    <w:semiHidden/>
+    <w:rsid w:val="00211109"/>
+    <w:rPr>
+      <w:rFonts w:ascii="Times New Roman" w:hAnsi="Times New Roman" w:cs="Times New Roman"/>
+      <w:sz w:val="18"/>
+      <w:szCs w:val="18"/>
+    </w:rPr>
+  </w:style>
 </w:styles>
 </file>
 

</xml_diff>